<commit_message>
finished sec2 & sec3. Left underscores for things that need to be updated
</commit_message>
<xml_diff>
--- a/documentation/requirements/Lucas_Sec3.docx
+++ b/documentation/requirements/Lucas_Sec3.docx
@@ -27,13 +27,7 @@
         <w:t>U</w:t>
       </w:r>
       <w:r>
-        <w:t xml:space="preserve">ser login to the website using their </w:t>
-      </w:r>
-      <w:r>
-        <w:t>MLS</w:t>
-      </w:r>
-      <w:r>
-        <w:t xml:space="preserve"> login credentials</w:t>
+        <w:t>ser login to the website using their MLS login credentials</w:t>
       </w:r>
     </w:p>
     <w:p>
@@ -52,18 +46,16 @@
       <w:r>
         <w:t xml:space="preserve">. </w:t>
       </w:r>
+      <w:r>
+        <w:t>Courses should be sorted by course number.</w:t>
+      </w:r>
     </w:p>
     <w:p>
       <w:pPr>
         <w:pStyle w:val="Heading3"/>
       </w:pPr>
       <w:r>
-        <w:t>Selecting a course</w:t>
-      </w:r>
-      <w:bookmarkStart w:id="0" w:name="_GoBack"/>
-      <w:bookmarkEnd w:id="0"/>
-      <w:r>
-        <w:t xml:space="preserve"> will expand/collapse the course’s grade items</w:t>
+        <w:t>Selecting a course will expand/collapse the course’s grade items</w:t>
       </w:r>
     </w:p>
     <w:p>
@@ -79,15 +71,10 @@
         <w:pStyle w:val="Heading4"/>
       </w:pPr>
       <w:r>
-        <w:t xml:space="preserve">An Upload button will open a file selection dialog for selecting an </w:t>
-      </w:r>
-      <w:proofErr w:type="spellStart"/>
-      <w:r>
-        <w:t>Autograder</w:t>
-      </w:r>
-      <w:proofErr w:type="spellEnd"/>
-      <w:r>
-        <w:t xml:space="preserve"> file.</w:t>
+        <w:t xml:space="preserve">A </w:t>
+      </w:r>
+      <w:r>
+        <w:t>Choose File button will open file dialog for selecting an Autograder file.</w:t>
       </w:r>
     </w:p>
     <w:p>
@@ -95,7 +82,57 @@
         <w:pStyle w:val="Heading4"/>
       </w:pPr>
       <w:r>
-        <w:t>___manual input</w:t>
+        <w:t>An Upload Grades File button will upload the file and set the grades.</w:t>
+      </w:r>
+    </w:p>
+    <w:p>
+      <w:pPr>
+        <w:pStyle w:val="Heading4"/>
+      </w:pPr>
+      <w:r>
+        <w:t xml:space="preserve">A search bar will appear below the above 2 buttons choosing students to </w:t>
+      </w:r>
+      <w:r>
+        <w:t>manual input</w:t>
+      </w:r>
+      <w:r>
+        <w:t xml:space="preserve"> data for. </w:t>
+      </w:r>
+    </w:p>
+    <w:p>
+      <w:pPr>
+        <w:pStyle w:val="Heading4"/>
+      </w:pPr>
+      <w:r>
+        <w:t>Selecting a student return</w:t>
+      </w:r>
+      <w:r>
+        <w:t>ed by the search bar will add</w:t>
+      </w:r>
+      <w:r>
+        <w:t xml:space="preserve"> Grade and Feedback input boxes</w:t>
+      </w:r>
+      <w:r>
+        <w:t xml:space="preserve"> </w:t>
+      </w:r>
+      <w:r>
+        <w:t>(with the student’s name and ID acting as a label above them) to the page (underneath any existing students). An X icon next to the student’s ID will remove the input boxes from the page.</w:t>
+      </w:r>
+    </w:p>
+    <w:p>
+      <w:pPr>
+        <w:pStyle w:val="Heading4"/>
+      </w:pPr>
+      <w:r>
+        <w:t>There will be a Select All button next to the search bar for quickly adding input boxes for all students.</w:t>
+      </w:r>
+    </w:p>
+    <w:p>
+      <w:pPr>
+        <w:pStyle w:val="Heading4"/>
+      </w:pPr>
+      <w:r>
+        <w:t>A Set Grades button will use the manually input grades and feedback to set the grades.</w:t>
       </w:r>
     </w:p>
     <w:p>
@@ -103,10 +140,10 @@
         <w:pStyle w:val="Heading3"/>
       </w:pPr>
       <w:r>
-        <w:t>___</w:t>
-      </w:r>
-      <w:r>
-        <w:t>The user will finalize any grades uploaded and/or entered by pressing a 'submit' button.</w:t>
+        <w:t>A report page will show how many grades were successfully set</w:t>
+      </w:r>
+      <w:r>
+        <w:t>. Any errors in the submission will also be displayed.</w:t>
       </w:r>
     </w:p>
     <w:p>
@@ -114,31 +151,33 @@
         <w:pStyle w:val="Heading3"/>
       </w:pPr>
       <w:r>
-        <w:t>A report page will show the user any uploaded grades that have been submitted. Any errors in the submission will also be displayed.</w:t>
+        <w:t>The report page has a</w:t>
+      </w:r>
+      <w:r>
+        <w:t>n Upload More Grades button, a Check Grades button</w:t>
+      </w:r>
+      <w:r>
+        <w:t xml:space="preserve"> (lin</w:t>
+      </w:r>
+      <w:r>
+        <w:t>ks to MLS page with all grades for that grade item)</w:t>
+      </w:r>
+      <w:r>
+        <w:t>, and a</w:t>
+      </w:r>
+      <w:r>
+        <w:t xml:space="preserve"> </w:t>
+      </w:r>
+      <w:r>
+        <w:t>Logout button.</w:t>
       </w:r>
     </w:p>
     <w:p>
       <w:pPr>
         <w:pStyle w:val="Heading3"/>
       </w:pPr>
-      <w:proofErr w:type="spellStart"/>
-      <w:r>
-        <w:t>HowareErrorsHandled</w:t>
-      </w:r>
-      <w:proofErr w:type="spellEnd"/>
-      <w:r>
-        <w:t>___</w:t>
-      </w:r>
-      <w:r>
-        <w:t xml:space="preserve">Should any errors arise in the </w:t>
-      </w:r>
-      <w:proofErr w:type="gramStart"/>
-      <w:r>
-        <w:t>submission,</w:t>
-      </w:r>
-      <w:proofErr w:type="gramEnd"/>
-      <w:r>
-        <w:t xml:space="preserve"> the report page will allow the user to either ignore the error (not upload the grade) or to go back to the upload page.</w:t>
+      <w:r>
+        <w:t>There will be a Logout button on the site’s banner.</w:t>
       </w:r>
     </w:p>
     <w:p>
@@ -146,15 +185,10 @@
         <w:pStyle w:val="Heading3"/>
       </w:pPr>
       <w:r>
-        <w:t>The report page has a __ button and a ___ button</w:t>
-      </w:r>
-    </w:p>
-    <w:p>
-      <w:pPr>
-        <w:pStyle w:val="Heading3"/>
-      </w:pPr>
-      <w:r>
-        <w:t>___ needs to work</w:t>
+        <w:t>The site</w:t>
+      </w:r>
+      <w:r>
+        <w:t xml:space="preserve"> needs to work</w:t>
       </w:r>
       <w:r>
         <w:t xml:space="preserve"> on standard web browsers (Internet Explorer, Mozilla Firefox, Google Chrome, Safari, etc.)</w:t>
@@ -206,29 +240,13 @@
         <w:t>identify</w:t>
       </w:r>
       <w:r>
-        <w:t xml:space="preserve"> the user, they will not be able to </w:t>
-      </w:r>
-      <w:proofErr w:type="gramStart"/>
-      <w:r>
-        <w:t>login</w:t>
-      </w:r>
-      <w:proofErr w:type="gramEnd"/>
-      <w:r>
-        <w:t xml:space="preserve"> and use the service.</w:t>
+        <w:t xml:space="preserve"> the user, they will not be able to login and use the service.</w:t>
       </w:r>
       <w:r>
         <w:t xml:space="preserve"> </w:t>
       </w:r>
       <w:r>
-        <w:t xml:space="preserve">Similarly, if the user is identified but does not have permission to edit grades of any courses (determined by the Brightspace API), they will not be able to </w:t>
-      </w:r>
-      <w:proofErr w:type="gramStart"/>
-      <w:r>
-        <w:t>login</w:t>
-      </w:r>
-      <w:proofErr w:type="gramEnd"/>
-      <w:r>
-        <w:t xml:space="preserve"> and use the service.</w:t>
+        <w:t>Similarly, if the user is identified but does not have permission to edit grades of any courses (determined by the Brightspace API), they will not be able to login and use the service.</w:t>
       </w:r>
     </w:p>
     <w:p>
@@ -248,6 +266,7 @@
         <w:pStyle w:val="Heading3"/>
       </w:pPr>
       <w:r>
+        <w:lastRenderedPageBreak/>
         <w:t xml:space="preserve">Upload/parse file. Occurs once Upload has been clicked and the user has selected a file in the file dialog. </w:t>
       </w:r>
     </w:p>
@@ -260,15 +279,7 @@
         </w:numPr>
       </w:pPr>
       <w:r>
-        <w:t xml:space="preserve">If the file is not a correctly formatted </w:t>
-      </w:r>
-      <w:proofErr w:type="spellStart"/>
-      <w:r>
-        <w:t>Autograder</w:t>
-      </w:r>
-      <w:proofErr w:type="spellEnd"/>
-      <w:r>
-        <w:t xml:space="preserve"> file, </w:t>
+        <w:t xml:space="preserve">If the file is not a correctly formatted Autograder file, </w:t>
       </w:r>
       <w:r>
         <w:t>an error message is displayed</w:t>
@@ -324,6 +335,29 @@
       <w:r>
         <w:t>.</w:t>
       </w:r>
+      <w:r>
+        <w:t xml:space="preserve"> If the grade total is smaller than the grade received, the user will be prompted to continue (and skip the student) or modify the </w:t>
+      </w:r>
+      <w:r>
+        <w:t>total of</w:t>
+      </w:r>
+      <w:r>
+        <w:t xml:space="preserve"> the grade item (taken to </w:t>
+      </w:r>
+      <w:r>
+        <w:t xml:space="preserve">corresponding </w:t>
+      </w:r>
+      <w:r>
+        <w:t>MLS</w:t>
+      </w:r>
+      <w:r>
+        <w:t xml:space="preserve"> page</w:t>
+      </w:r>
+      <w:bookmarkStart w:id="0" w:name="_GoBack"/>
+      <w:bookmarkEnd w:id="0"/>
+      <w:r>
+        <w:t>).</w:t>
+      </w:r>
     </w:p>
     <w:p>
       <w:pPr>
@@ -334,7 +368,6 @@
         </w:numPr>
       </w:pPr>
       <w:r>
-        <w:lastRenderedPageBreak/>
         <w:t>G</w:t>
       </w:r>
       <w:r>
@@ -376,18 +409,33 @@
         <w:pStyle w:val="Heading3"/>
       </w:pPr>
       <w:r>
+        <w:t xml:space="preserve">Search students. Occurs when user types into search bar on Grade Item page. </w:t>
+      </w:r>
+    </w:p>
+    <w:p>
+      <w:pPr>
+        <w:pStyle w:val="ListParagraph"/>
+        <w:numPr>
+          <w:ilvl w:val="0"/>
+          <w:numId w:val="7"/>
+        </w:numPr>
+      </w:pPr>
+      <w:r>
+        <w:t>The search will be dynamic and will search students by name until a numeric character is entered, at which point student IDs are searched.</w:t>
+      </w:r>
+    </w:p>
+    <w:p>
+      <w:pPr>
+        <w:pStyle w:val="Heading3"/>
+      </w:pPr>
+      <w:r>
         <w:t>Get m</w:t>
       </w:r>
       <w:r>
-        <w:t>anually input data. Occurs when user has ____</w:t>
-      </w:r>
-      <w:proofErr w:type="spellStart"/>
-      <w:r>
-        <w:t>manualldls</w:t>
-      </w:r>
-      <w:proofErr w:type="spellEnd"/>
-      <w:r>
-        <w:t>.</w:t>
+        <w:t xml:space="preserve">anually input data. Occurs when user has </w:t>
+      </w:r>
+      <w:r>
+        <w:t>clicked Set Grades.</w:t>
       </w:r>
       <w:r>
         <w:t xml:space="preserve"> </w:t>
@@ -496,15 +544,7 @@
         <w:t>User’s</w:t>
       </w:r>
       <w:r>
-        <w:t xml:space="preserve"> session will be terminated and they will need to </w:t>
-      </w:r>
-      <w:proofErr w:type="gramStart"/>
-      <w:r>
-        <w:t>login</w:t>
-      </w:r>
-      <w:proofErr w:type="gramEnd"/>
-      <w:r>
-        <w:t xml:space="preserve"> again to access the service.</w:t>
+        <w:t xml:space="preserve"> session will be terminated and they will need to login again to access the service.</w:t>
       </w:r>
       <w:r>
         <w:tab/>
@@ -524,7 +564,10 @@
         <w:pStyle w:val="Heading3"/>
       </w:pPr>
       <w:r>
-        <w:t>___ needs to be able to handle a file containing hundreds of records in under ___</w:t>
+        <w:t>The site</w:t>
+      </w:r>
+      <w:r>
+        <w:t xml:space="preserve"> needs to be able to handle a file containing hundreds of records in under ___</w:t>
       </w:r>
     </w:p>
     <w:p>
@@ -580,6 +623,119 @@
 <file path=word/numbering.xml><?xml version="1.0" encoding="utf-8"?>
 <w:numbering xmlns:wpc="http://schemas.microsoft.com/office/word/2010/wordprocessingCanvas" xmlns:cx="http://schemas.microsoft.com/office/drawing/2014/chartex" xmlns:cx1="http://schemas.microsoft.com/office/drawing/2015/9/8/chartex" xmlns:cx2="http://schemas.microsoft.com/office/drawing/2015/10/21/chartex" xmlns:cx3="http://schemas.microsoft.com/office/drawing/2016/5/9/chartex" xmlns:cx4="http://schemas.microsoft.com/office/drawing/2016/5/10/chartex" xmlns:cx5="http://schemas.microsoft.com/office/drawing/2016/5/11/chartex" xmlns:cx6="http://schemas.microsoft.com/office/drawing/2016/5/12/chartex" xmlns:cx7="http://schemas.microsoft.com/office/drawing/2016/5/13/chartex" xmlns:cx8="http://schemas.microsoft.com/office/drawing/2016/5/14/chartex" xmlns:mc="http://schemas.openxmlformats.org/markup-compatibility/2006" xmlns:aink="http://schemas.microsoft.com/office/drawing/2016/ink" xmlns:am3d="http://schemas.microsoft.com/office/drawing/2017/model3d" xmlns:o="urn:schemas-microsoft-com:office:office" xmlns:r="http://schemas.openxmlformats.org/officeDocument/2006/relationships" xmlns:m="http://schemas.openxmlformats.org/officeDocument/2006/math" xmlns:v="urn:schemas-microsoft-com:vml" xmlns:wp14="http://schemas.microsoft.com/office/word/2010/wordprocessingDrawing" xmlns:wp="http://schemas.openxmlformats.org/drawingml/2006/wordprocessingDrawing" xmlns:w10="urn:schemas-microsoft-com:office:word" xmlns:w="http://schemas.openxmlformats.org/wordprocessingml/2006/main" xmlns:w14="http://schemas.microsoft.com/office/word/2010/wordml" xmlns:w15="http://schemas.microsoft.com/office/word/2012/wordml" xmlns:w16cid="http://schemas.microsoft.com/office/word/2016/wordml/cid" xmlns:w16se="http://schemas.microsoft.com/office/word/2015/wordml/symex" xmlns:wpg="http://schemas.microsoft.com/office/word/2010/wordprocessingGroup" xmlns:wpi="http://schemas.microsoft.com/office/word/2010/wordprocessingInk" xmlns:wne="http://schemas.microsoft.com/office/word/2006/wordml" xmlns:wps="http://schemas.microsoft.com/office/word/2010/wordprocessingShape" mc:Ignorable="w14 w15 w16se w16cid wp14">
   <w:abstractNum w:abstractNumId="0" w15:restartNumberingAfterBreak="0">
+    <w:nsid w:val="1A433167"/>
+    <w:multiLevelType w:val="hybridMultilevel"/>
+    <w:tmpl w:val="E54639E4"/>
+    <w:lvl w:ilvl="0" w:tplc="10090001">
+      <w:start w:val="1"/>
+      <w:numFmt w:val="bullet"/>
+      <w:lvlText w:val=""/>
+      <w:lvlJc w:val="left"/>
+      <w:pPr>
+        <w:ind w:left="720" w:hanging="360"/>
+      </w:pPr>
+      <w:rPr>
+        <w:rFonts w:ascii="Symbol" w:hAnsi="Symbol" w:hint="default"/>
+      </w:rPr>
+    </w:lvl>
+    <w:lvl w:ilvl="1" w:tplc="10090003" w:tentative="1">
+      <w:start w:val="1"/>
+      <w:numFmt w:val="bullet"/>
+      <w:lvlText w:val="o"/>
+      <w:lvlJc w:val="left"/>
+      <w:pPr>
+        <w:ind w:left="1440" w:hanging="360"/>
+      </w:pPr>
+      <w:rPr>
+        <w:rFonts w:ascii="Courier New" w:hAnsi="Courier New" w:cs="Courier New" w:hint="default"/>
+      </w:rPr>
+    </w:lvl>
+    <w:lvl w:ilvl="2" w:tplc="10090005" w:tentative="1">
+      <w:start w:val="1"/>
+      <w:numFmt w:val="bullet"/>
+      <w:lvlText w:val=""/>
+      <w:lvlJc w:val="left"/>
+      <w:pPr>
+        <w:ind w:left="2160" w:hanging="360"/>
+      </w:pPr>
+      <w:rPr>
+        <w:rFonts w:ascii="Wingdings" w:hAnsi="Wingdings" w:hint="default"/>
+      </w:rPr>
+    </w:lvl>
+    <w:lvl w:ilvl="3" w:tplc="10090001" w:tentative="1">
+      <w:start w:val="1"/>
+      <w:numFmt w:val="bullet"/>
+      <w:lvlText w:val=""/>
+      <w:lvlJc w:val="left"/>
+      <w:pPr>
+        <w:ind w:left="2880" w:hanging="360"/>
+      </w:pPr>
+      <w:rPr>
+        <w:rFonts w:ascii="Symbol" w:hAnsi="Symbol" w:hint="default"/>
+      </w:rPr>
+    </w:lvl>
+    <w:lvl w:ilvl="4" w:tplc="10090003" w:tentative="1">
+      <w:start w:val="1"/>
+      <w:numFmt w:val="bullet"/>
+      <w:lvlText w:val="o"/>
+      <w:lvlJc w:val="left"/>
+      <w:pPr>
+        <w:ind w:left="3600" w:hanging="360"/>
+      </w:pPr>
+      <w:rPr>
+        <w:rFonts w:ascii="Courier New" w:hAnsi="Courier New" w:cs="Courier New" w:hint="default"/>
+      </w:rPr>
+    </w:lvl>
+    <w:lvl w:ilvl="5" w:tplc="10090005" w:tentative="1">
+      <w:start w:val="1"/>
+      <w:numFmt w:val="bullet"/>
+      <w:lvlText w:val=""/>
+      <w:lvlJc w:val="left"/>
+      <w:pPr>
+        <w:ind w:left="4320" w:hanging="360"/>
+      </w:pPr>
+      <w:rPr>
+        <w:rFonts w:ascii="Wingdings" w:hAnsi="Wingdings" w:hint="default"/>
+      </w:rPr>
+    </w:lvl>
+    <w:lvl w:ilvl="6" w:tplc="10090001" w:tentative="1">
+      <w:start w:val="1"/>
+      <w:numFmt w:val="bullet"/>
+      <w:lvlText w:val=""/>
+      <w:lvlJc w:val="left"/>
+      <w:pPr>
+        <w:ind w:left="5040" w:hanging="360"/>
+      </w:pPr>
+      <w:rPr>
+        <w:rFonts w:ascii="Symbol" w:hAnsi="Symbol" w:hint="default"/>
+      </w:rPr>
+    </w:lvl>
+    <w:lvl w:ilvl="7" w:tplc="10090003" w:tentative="1">
+      <w:start w:val="1"/>
+      <w:numFmt w:val="bullet"/>
+      <w:lvlText w:val="o"/>
+      <w:lvlJc w:val="left"/>
+      <w:pPr>
+        <w:ind w:left="5760" w:hanging="360"/>
+      </w:pPr>
+      <w:rPr>
+        <w:rFonts w:ascii="Courier New" w:hAnsi="Courier New" w:cs="Courier New" w:hint="default"/>
+      </w:rPr>
+    </w:lvl>
+    <w:lvl w:ilvl="8" w:tplc="10090005" w:tentative="1">
+      <w:start w:val="1"/>
+      <w:numFmt w:val="bullet"/>
+      <w:lvlText w:val=""/>
+      <w:lvlJc w:val="left"/>
+      <w:pPr>
+        <w:ind w:left="6480" w:hanging="360"/>
+      </w:pPr>
+      <w:rPr>
+        <w:rFonts w:ascii="Wingdings" w:hAnsi="Wingdings" w:hint="default"/>
+      </w:rPr>
+    </w:lvl>
+  </w:abstractNum>
+  <w:abstractNum w:abstractNumId="1" w15:restartNumberingAfterBreak="0">
     <w:nsid w:val="1A515C3F"/>
     <w:multiLevelType w:val="hybridMultilevel"/>
     <w:tmpl w:val="5502B52A"/>
@@ -692,7 +848,7 @@
       </w:rPr>
     </w:lvl>
   </w:abstractNum>
-  <w:abstractNum w:abstractNumId="1" w15:restartNumberingAfterBreak="0">
+  <w:abstractNum w:abstractNumId="2" w15:restartNumberingAfterBreak="0">
     <w:nsid w:val="1D5C1649"/>
     <w:multiLevelType w:val="hybridMultilevel"/>
     <w:tmpl w:val="282A1800"/>
@@ -805,7 +961,7 @@
       </w:rPr>
     </w:lvl>
   </w:abstractNum>
-  <w:abstractNum w:abstractNumId="2" w15:restartNumberingAfterBreak="0">
+  <w:abstractNum w:abstractNumId="3" w15:restartNumberingAfterBreak="0">
     <w:nsid w:val="319908A6"/>
     <w:multiLevelType w:val="multilevel"/>
     <w:tmpl w:val="D34A69AC"/>
@@ -927,7 +1083,7 @@
       </w:rPr>
     </w:lvl>
   </w:abstractNum>
-  <w:abstractNum w:abstractNumId="3" w15:restartNumberingAfterBreak="0">
+  <w:abstractNum w:abstractNumId="4" w15:restartNumberingAfterBreak="0">
     <w:nsid w:val="3F0E4164"/>
     <w:multiLevelType w:val="hybridMultilevel"/>
     <w:tmpl w:val="BB74CD24"/>
@@ -1040,7 +1196,7 @@
       </w:rPr>
     </w:lvl>
   </w:abstractNum>
-  <w:abstractNum w:abstractNumId="4" w15:restartNumberingAfterBreak="0">
+  <w:abstractNum w:abstractNumId="5" w15:restartNumberingAfterBreak="0">
     <w:nsid w:val="524572EF"/>
     <w:multiLevelType w:val="hybridMultilevel"/>
     <w:tmpl w:val="FB6AC85E"/>
@@ -1153,7 +1309,7 @@
       </w:rPr>
     </w:lvl>
   </w:abstractNum>
-  <w:abstractNum w:abstractNumId="5" w15:restartNumberingAfterBreak="0">
+  <w:abstractNum w:abstractNumId="6" w15:restartNumberingAfterBreak="0">
     <w:nsid w:val="5C807429"/>
     <w:multiLevelType w:val="hybridMultilevel"/>
     <w:tmpl w:val="124AF010"/>
@@ -1267,22 +1423,25 @@
     </w:lvl>
   </w:abstractNum>
   <w:num w:numId="1">
+    <w:abstractNumId w:val="3"/>
+  </w:num>
+  <w:num w:numId="2">
     <w:abstractNumId w:val="2"/>
   </w:num>
-  <w:num w:numId="2">
+  <w:num w:numId="3">
+    <w:abstractNumId w:val="5"/>
+  </w:num>
+  <w:num w:numId="4">
+    <w:abstractNumId w:val="4"/>
+  </w:num>
+  <w:num w:numId="5">
     <w:abstractNumId w:val="1"/>
   </w:num>
-  <w:num w:numId="3">
-    <w:abstractNumId w:val="4"/>
+  <w:num w:numId="6">
+    <w:abstractNumId w:val="6"/>
   </w:num>
-  <w:num w:numId="4">
-    <w:abstractNumId w:val="3"/>
-  </w:num>
-  <w:num w:numId="5">
+  <w:num w:numId="7">
     <w:abstractNumId w:val="0"/>
-  </w:num>
-  <w:num w:numId="6">
-    <w:abstractNumId w:val="5"/>
   </w:num>
 </w:numbering>
 </file>

</xml_diff>